<commit_message>
constructors, inheritance, polymorphism, ac, interfaces, as and am
</commit_message>
<xml_diff>
--- a/Notes.docx
+++ b/Notes.docx
@@ -11,25 +11,14 @@
           <w:lang w:val="en-IN"/>
         </w:rPr>
       </w:pPr>
-      <w:proofErr w:type="gramStart"/>
-      <w:r>
-        <w:rPr>
-          <w:rFonts w:ascii="Bookman Old Style" w:hAnsi="Bookman Old Style"/>
-          <w:color w:val="002060"/>
-          <w:sz w:val="24"/>
-          <w:lang w:val="en-IN"/>
-        </w:rPr>
-        <w:t>Java :</w:t>
-      </w:r>
-      <w:proofErr w:type="gramEnd"/>
-      <w:r>
-        <w:rPr>
-          <w:rFonts w:ascii="Bookman Old Style" w:hAnsi="Bookman Old Style"/>
-          <w:color w:val="002060"/>
-          <w:sz w:val="24"/>
-          <w:lang w:val="en-IN"/>
-        </w:rPr>
-        <w:t xml:space="preserve"> </w:t>
+      <w:r>
+        <w:rPr>
+          <w:rFonts w:ascii="Bookman Old Style" w:hAnsi="Bookman Old Style"/>
+          <w:color w:val="002060"/>
+          <w:sz w:val="24"/>
+          <w:lang w:val="en-IN"/>
+        </w:rPr>
+        <w:t xml:space="preserve">Java : </w:t>
       </w:r>
     </w:p>
     <w:p>
@@ -85,7 +74,7 @@
                     </pic:cNvPicPr>
                   </pic:nvPicPr>
                   <pic:blipFill>
-                    <a:blip r:embed="rId4"/>
+                    <a:blip r:embed="rId5"/>
                     <a:srcRect/>
                     <a:stretch>
                       <a:fillRect/>
@@ -133,7 +122,6 @@
           <w:lang w:val="en-IN"/>
         </w:rPr>
       </w:pPr>
-      <w:proofErr w:type="gramStart"/>
       <w:r>
         <w:rPr>
           <w:rFonts w:ascii="Bookman Old Style" w:hAnsi="Bookman Old Style"/>
@@ -143,7 +131,6 @@
         </w:rPr>
         <w:t>Features :</w:t>
       </w:r>
-      <w:proofErr w:type="gramEnd"/>
     </w:p>
     <w:p>
       <w:pPr>
@@ -198,7 +185,7 @@
                     </pic:cNvPicPr>
                   </pic:nvPicPr>
                   <pic:blipFill>
-                    <a:blip r:embed="rId5"/>
+                    <a:blip r:embed="rId6"/>
                     <a:srcRect/>
                     <a:stretch>
                       <a:fillRect/>
@@ -267,19 +254,8 @@
           <w:lang w:val="en-IN"/>
         </w:rPr>
         <w:lastRenderedPageBreak/>
-        <w:t xml:space="preserve">Data </w:t>
-      </w:r>
-      <w:proofErr w:type="gramStart"/>
-      <w:r>
-        <w:rPr>
-          <w:rFonts w:ascii="Bookman Old Style" w:hAnsi="Bookman Old Style"/>
-          <w:color w:val="002060"/>
-          <w:sz w:val="24"/>
-          <w:lang w:val="en-IN"/>
-        </w:rPr>
-        <w:t>Type :</w:t>
-      </w:r>
-      <w:proofErr w:type="gramEnd"/>
+        <w:t>Data Type :</w:t>
+      </w:r>
     </w:p>
     <w:p>
       <w:pPr>
@@ -315,7 +291,7 @@
                     </pic:cNvPicPr>
                   </pic:nvPicPr>
                   <pic:blipFill>
-                    <a:blip r:embed="rId6"/>
+                    <a:blip r:embed="rId7"/>
                     <a:srcRect/>
                     <a:stretch>
                       <a:fillRect/>
@@ -366,7 +342,6 @@
           <w:lang w:val="en-IN"/>
         </w:rPr>
       </w:pPr>
-      <w:proofErr w:type="gramStart"/>
       <w:r>
         <w:rPr>
           <w:rFonts w:ascii="Bookman Old Style" w:hAnsi="Bookman Old Style"/>
@@ -376,7 +351,6 @@
         </w:rPr>
         <w:t>Variables :</w:t>
       </w:r>
-      <w:proofErr w:type="gramEnd"/>
     </w:p>
     <w:p>
       <w:pPr>
@@ -412,7 +386,7 @@
                     </pic:cNvPicPr>
                   </pic:nvPicPr>
                   <pic:blipFill>
-                    <a:blip r:embed="rId7"/>
+                    <a:blip r:embed="rId8"/>
                     <a:srcRect/>
                     <a:stretch>
                       <a:fillRect/>
@@ -469,57 +443,33 @@
           <w:lang w:val="en-IN"/>
         </w:rPr>
       </w:pPr>
-      <w:proofErr w:type="spellStart"/>
-      <w:proofErr w:type="gramStart"/>
-      <w:r>
-        <w:rPr>
-          <w:rFonts w:ascii="Bookman Old Style" w:hAnsi="Bookman Old Style"/>
-          <w:color w:val="002060"/>
-          <w:sz w:val="24"/>
-          <w:lang w:val="en-IN"/>
-        </w:rPr>
-        <w:t>int</w:t>
-      </w:r>
-      <w:proofErr w:type="spellEnd"/>
-      <w:proofErr w:type="gramEnd"/>
-      <w:r>
-        <w:rPr>
-          <w:rFonts w:ascii="Bookman Old Style" w:hAnsi="Bookman Old Style"/>
-          <w:color w:val="002060"/>
-          <w:sz w:val="24"/>
-          <w:lang w:val="en-IN"/>
-        </w:rPr>
-        <w:t xml:space="preserve"> age = 38</w:t>
-      </w:r>
-    </w:p>
-    <w:p>
-      <w:pPr>
-        <w:rPr>
-          <w:rFonts w:ascii="Bookman Old Style" w:hAnsi="Bookman Old Style"/>
-          <w:color w:val="002060"/>
-          <w:sz w:val="24"/>
-          <w:lang w:val="en-IN"/>
-        </w:rPr>
-      </w:pPr>
-      <w:proofErr w:type="gramStart"/>
-      <w:r>
-        <w:rPr>
-          <w:rFonts w:ascii="Bookman Old Style" w:hAnsi="Bookman Old Style"/>
-          <w:color w:val="002060"/>
-          <w:sz w:val="24"/>
-          <w:lang w:val="en-IN"/>
-        </w:rPr>
-        <w:t>double</w:t>
-      </w:r>
-      <w:proofErr w:type="gramEnd"/>
-      <w:r>
-        <w:rPr>
-          <w:rFonts w:ascii="Bookman Old Style" w:hAnsi="Bookman Old Style"/>
-          <w:color w:val="002060"/>
-          <w:sz w:val="24"/>
-          <w:lang w:val="en-IN"/>
-        </w:rPr>
-        <w:t xml:space="preserve"> height = 5.8</w:t>
+      <w:r>
+        <w:rPr>
+          <w:rFonts w:ascii="Bookman Old Style" w:hAnsi="Bookman Old Style"/>
+          <w:color w:val="002060"/>
+          <w:sz w:val="24"/>
+          <w:lang w:val="en-IN"/>
+        </w:rPr>
+        <w:t>int age = 38</w:t>
+      </w:r>
+    </w:p>
+    <w:p>
+      <w:pPr>
+        <w:rPr>
+          <w:rFonts w:ascii="Bookman Old Style" w:hAnsi="Bookman Old Style"/>
+          <w:color w:val="002060"/>
+          <w:sz w:val="24"/>
+          <w:lang w:val="en-IN"/>
+        </w:rPr>
+      </w:pPr>
+      <w:r>
+        <w:rPr>
+          <w:rFonts w:ascii="Bookman Old Style" w:hAnsi="Bookman Old Style"/>
+          <w:color w:val="002060"/>
+          <w:sz w:val="24"/>
+          <w:lang w:val="en-IN"/>
+        </w:rPr>
+        <w:t>double height = 5.8</w:t>
       </w:r>
     </w:p>
     <w:p>
@@ -567,7 +517,7 @@
                     </pic:cNvPicPr>
                   </pic:nvPicPr>
                   <pic:blipFill>
-                    <a:blip r:embed="rId8"/>
+                    <a:blip r:embed="rId9"/>
                     <a:srcRect/>
                     <a:stretch>
                       <a:fillRect/>
@@ -640,7 +590,7 @@
                     </pic:cNvPicPr>
                   </pic:nvPicPr>
                   <pic:blipFill>
-                    <a:blip r:embed="rId9"/>
+                    <a:blip r:embed="rId10"/>
                     <a:srcRect/>
                     <a:stretch>
                       <a:fillRect/>
@@ -669,6 +619,1099 @@
         </w:drawing>
       </w:r>
     </w:p>
+    <w:p>
+      <w:pPr>
+        <w:rPr>
+          <w:rFonts w:ascii="Bookman Old Style" w:hAnsi="Bookman Old Style"/>
+          <w:color w:val="002060"/>
+          <w:sz w:val="24"/>
+          <w:lang w:val="en-IN"/>
+        </w:rPr>
+      </w:pPr>
+    </w:p>
+    <w:p>
+      <w:pPr>
+        <w:rPr>
+          <w:rFonts w:ascii="Bookman Old Style" w:hAnsi="Bookman Old Style"/>
+          <w:color w:val="002060"/>
+          <w:sz w:val="24"/>
+          <w:lang w:val="en-IN"/>
+        </w:rPr>
+      </w:pPr>
+    </w:p>
+    <w:p>
+      <w:pPr>
+        <w:rPr>
+          <w:rFonts w:ascii="Bookman Old Style" w:hAnsi="Bookman Old Style"/>
+          <w:color w:val="002060"/>
+          <w:sz w:val="24"/>
+          <w:lang w:val="en-IN"/>
+        </w:rPr>
+      </w:pPr>
+    </w:p>
+    <w:p>
+      <w:pPr>
+        <w:rPr>
+          <w:rFonts w:ascii="Bookman Old Style" w:hAnsi="Bookman Old Style"/>
+          <w:color w:val="002060"/>
+          <w:sz w:val="24"/>
+          <w:lang w:val="en-IN"/>
+        </w:rPr>
+      </w:pPr>
+    </w:p>
+    <w:p>
+      <w:pPr>
+        <w:rPr>
+          <w:rFonts w:ascii="Bookman Old Style" w:hAnsi="Bookman Old Style"/>
+          <w:color w:val="002060"/>
+          <w:sz w:val="24"/>
+          <w:lang w:val="en-IN"/>
+        </w:rPr>
+      </w:pPr>
+    </w:p>
+    <w:p>
+      <w:pPr>
+        <w:rPr>
+          <w:rFonts w:ascii="Bookman Old Style" w:hAnsi="Bookman Old Style"/>
+          <w:color w:val="002060"/>
+          <w:sz w:val="24"/>
+          <w:lang w:val="en-IN"/>
+        </w:rPr>
+      </w:pPr>
+    </w:p>
+    <w:p>
+      <w:pPr>
+        <w:rPr>
+          <w:rFonts w:ascii="Bookman Old Style" w:hAnsi="Bookman Old Style"/>
+          <w:color w:val="002060"/>
+          <w:sz w:val="24"/>
+          <w:lang w:val="en-IN"/>
+        </w:rPr>
+      </w:pPr>
+      <w:r>
+        <w:rPr>
+          <w:rFonts w:ascii="Bookman Old Style" w:hAnsi="Bookman Old Style"/>
+          <w:color w:val="002060"/>
+          <w:sz w:val="24"/>
+          <w:lang w:val="en-IN"/>
+        </w:rPr>
+        <w:lastRenderedPageBreak/>
+        <w:t>Constructors:</w:t>
+      </w:r>
+    </w:p>
+    <w:p>
+      <w:pPr>
+        <w:rPr>
+          <w:rFonts w:ascii="Bookman Old Style" w:hAnsi="Bookman Old Style"/>
+          <w:color w:val="002060"/>
+          <w:sz w:val="24"/>
+          <w:lang w:val="en-IN"/>
+        </w:rPr>
+      </w:pPr>
+      <w:r>
+        <w:rPr>
+          <w:rFonts w:ascii="Bookman Old Style" w:hAnsi="Bookman Old Style"/>
+          <w:noProof/>
+          <w:color w:val="002060"/>
+          <w:sz w:val="24"/>
+        </w:rPr>
+        <w:drawing>
+          <wp:inline distT="0" distB="0" distL="0" distR="0">
+            <wp:extent cx="5931535" cy="2941955"/>
+            <wp:effectExtent l="19050" t="0" r="0" b="0"/>
+            <wp:docPr id="1" name="Picture 1"/>
+            <wp:cNvGraphicFramePr>
+              <a:graphicFrameLocks xmlns:a="http://schemas.openxmlformats.org/drawingml/2006/main" noChangeAspect="1"/>
+            </wp:cNvGraphicFramePr>
+            <a:graphic xmlns:a="http://schemas.openxmlformats.org/drawingml/2006/main">
+              <a:graphicData uri="http://schemas.openxmlformats.org/drawingml/2006/picture">
+                <pic:pic xmlns:pic="http://schemas.openxmlformats.org/drawingml/2006/picture">
+                  <pic:nvPicPr>
+                    <pic:cNvPr id="0" name="Picture 1"/>
+                    <pic:cNvPicPr>
+                      <a:picLocks noChangeAspect="1" noChangeArrowheads="1"/>
+                    </pic:cNvPicPr>
+                  </pic:nvPicPr>
+                  <pic:blipFill>
+                    <a:blip r:embed="rId11"/>
+                    <a:srcRect/>
+                    <a:stretch>
+                      <a:fillRect/>
+                    </a:stretch>
+                  </pic:blipFill>
+                  <pic:spPr bwMode="auto">
+                    <a:xfrm>
+                      <a:off x="0" y="0"/>
+                      <a:ext cx="5931535" cy="2941955"/>
+                    </a:xfrm>
+                    <a:prstGeom prst="rect">
+                      <a:avLst/>
+                    </a:prstGeom>
+                    <a:noFill/>
+                    <a:ln w="9525">
+                      <a:noFill/>
+                      <a:miter lim="800000"/>
+                      <a:headEnd/>
+                      <a:tailEnd/>
+                    </a:ln>
+                  </pic:spPr>
+                </pic:pic>
+              </a:graphicData>
+            </a:graphic>
+          </wp:inline>
+        </w:drawing>
+      </w:r>
+      <w:r>
+        <w:rPr>
+          <w:rFonts w:ascii="Bookman Old Style" w:hAnsi="Bookman Old Style"/>
+          <w:color w:val="002060"/>
+          <w:sz w:val="24"/>
+          <w:lang w:val="en-IN"/>
+        </w:rPr>
+        <w:tab/>
+      </w:r>
+    </w:p>
+    <w:p>
+      <w:pPr>
+        <w:rPr>
+          <w:rFonts w:ascii="Bookman Old Style" w:hAnsi="Bookman Old Style"/>
+          <w:color w:val="002060"/>
+          <w:sz w:val="24"/>
+          <w:lang w:val="en-IN"/>
+        </w:rPr>
+      </w:pPr>
+      <w:r>
+        <w:rPr>
+          <w:rFonts w:ascii="Bookman Old Style" w:hAnsi="Bookman Old Style"/>
+          <w:noProof/>
+          <w:color w:val="002060"/>
+          <w:sz w:val="24"/>
+        </w:rPr>
+        <w:drawing>
+          <wp:inline distT="0" distB="0" distL="0" distR="0">
+            <wp:extent cx="4328480" cy="3482589"/>
+            <wp:effectExtent l="19050" t="0" r="0" b="0"/>
+            <wp:docPr id="8" name="Picture 2"/>
+            <wp:cNvGraphicFramePr>
+              <a:graphicFrameLocks xmlns:a="http://schemas.openxmlformats.org/drawingml/2006/main" noChangeAspect="1"/>
+            </wp:cNvGraphicFramePr>
+            <a:graphic xmlns:a="http://schemas.openxmlformats.org/drawingml/2006/main">
+              <a:graphicData uri="http://schemas.openxmlformats.org/drawingml/2006/picture">
+                <pic:pic xmlns:pic="http://schemas.openxmlformats.org/drawingml/2006/picture">
+                  <pic:nvPicPr>
+                    <pic:cNvPr id="0" name="Picture 2"/>
+                    <pic:cNvPicPr>
+                      <a:picLocks noChangeAspect="1" noChangeArrowheads="1"/>
+                    </pic:cNvPicPr>
+                  </pic:nvPicPr>
+                  <pic:blipFill>
+                    <a:blip r:embed="rId12"/>
+                    <a:srcRect/>
+                    <a:stretch>
+                      <a:fillRect/>
+                    </a:stretch>
+                  </pic:blipFill>
+                  <pic:spPr bwMode="auto">
+                    <a:xfrm>
+                      <a:off x="0" y="0"/>
+                      <a:ext cx="4328730" cy="3482790"/>
+                    </a:xfrm>
+                    <a:prstGeom prst="rect">
+                      <a:avLst/>
+                    </a:prstGeom>
+                    <a:noFill/>
+                    <a:ln w="9525">
+                      <a:noFill/>
+                      <a:miter lim="800000"/>
+                      <a:headEnd/>
+                      <a:tailEnd/>
+                    </a:ln>
+                  </pic:spPr>
+                </pic:pic>
+              </a:graphicData>
+            </a:graphic>
+          </wp:inline>
+        </w:drawing>
+      </w:r>
+    </w:p>
+    <w:p>
+      <w:pPr>
+        <w:rPr>
+          <w:rFonts w:ascii="Bookman Old Style" w:hAnsi="Bookman Old Style"/>
+          <w:color w:val="002060"/>
+          <w:sz w:val="24"/>
+          <w:lang w:val="en-IN"/>
+        </w:rPr>
+      </w:pPr>
+    </w:p>
+    <w:p>
+      <w:pPr>
+        <w:rPr>
+          <w:rFonts w:ascii="Bookman Old Style" w:hAnsi="Bookman Old Style"/>
+          <w:color w:val="002060"/>
+          <w:sz w:val="24"/>
+          <w:lang w:val="en-IN"/>
+        </w:rPr>
+      </w:pPr>
+    </w:p>
+    <w:p>
+      <w:pPr>
+        <w:rPr>
+          <w:rFonts w:ascii="Bookman Old Style" w:hAnsi="Bookman Old Style"/>
+          <w:color w:val="002060"/>
+          <w:sz w:val="24"/>
+          <w:lang w:val="en-IN"/>
+        </w:rPr>
+      </w:pPr>
+    </w:p>
+    <w:p>
+      <w:pPr>
+        <w:pBdr>
+          <w:bottom w:val="single" w:sz="6" w:space="1" w:color="auto"/>
+        </w:pBdr>
+        <w:rPr>
+          <w:rFonts w:ascii="Bookman Old Style" w:hAnsi="Bookman Old Style"/>
+          <w:color w:val="002060"/>
+          <w:sz w:val="24"/>
+          <w:lang w:val="en-IN"/>
+        </w:rPr>
+      </w:pPr>
+      <w:r>
+        <w:rPr>
+          <w:rFonts w:ascii="Bookman Old Style" w:hAnsi="Bookman Old Style"/>
+          <w:color w:val="002060"/>
+          <w:sz w:val="24"/>
+          <w:lang w:val="en-IN"/>
+        </w:rPr>
+        <w:lastRenderedPageBreak/>
+        <w:t>Polymorphism :</w:t>
+      </w:r>
+    </w:p>
+    <w:p>
+      <w:pPr>
+        <w:rPr>
+          <w:rFonts w:ascii="Bookman Old Style" w:hAnsi="Bookman Old Style"/>
+          <w:color w:val="002060"/>
+          <w:sz w:val="24"/>
+          <w:lang w:val="en-IN"/>
+        </w:rPr>
+      </w:pPr>
+      <w:r>
+        <w:rPr>
+          <w:rFonts w:ascii="Bookman Old Style" w:hAnsi="Bookman Old Style"/>
+          <w:noProof/>
+          <w:color w:val="002060"/>
+          <w:sz w:val="24"/>
+        </w:rPr>
+        <w:drawing>
+          <wp:inline distT="0" distB="0" distL="0" distR="0">
+            <wp:extent cx="5939790" cy="2337435"/>
+            <wp:effectExtent l="19050" t="0" r="3810" b="0"/>
+            <wp:docPr id="9" name="Picture 3"/>
+            <wp:cNvGraphicFramePr>
+              <a:graphicFrameLocks xmlns:a="http://schemas.openxmlformats.org/drawingml/2006/main" noChangeAspect="1"/>
+            </wp:cNvGraphicFramePr>
+            <a:graphic xmlns:a="http://schemas.openxmlformats.org/drawingml/2006/main">
+              <a:graphicData uri="http://schemas.openxmlformats.org/drawingml/2006/picture">
+                <pic:pic xmlns:pic="http://schemas.openxmlformats.org/drawingml/2006/picture">
+                  <pic:nvPicPr>
+                    <pic:cNvPr id="0" name="Picture 3"/>
+                    <pic:cNvPicPr>
+                      <a:picLocks noChangeAspect="1" noChangeArrowheads="1"/>
+                    </pic:cNvPicPr>
+                  </pic:nvPicPr>
+                  <pic:blipFill>
+                    <a:blip r:embed="rId13"/>
+                    <a:srcRect/>
+                    <a:stretch>
+                      <a:fillRect/>
+                    </a:stretch>
+                  </pic:blipFill>
+                  <pic:spPr bwMode="auto">
+                    <a:xfrm>
+                      <a:off x="0" y="0"/>
+                      <a:ext cx="5939790" cy="2337435"/>
+                    </a:xfrm>
+                    <a:prstGeom prst="rect">
+                      <a:avLst/>
+                    </a:prstGeom>
+                    <a:noFill/>
+                    <a:ln w="9525">
+                      <a:noFill/>
+                      <a:miter lim="800000"/>
+                      <a:headEnd/>
+                      <a:tailEnd/>
+                    </a:ln>
+                  </pic:spPr>
+                </pic:pic>
+              </a:graphicData>
+            </a:graphic>
+          </wp:inline>
+        </w:drawing>
+      </w:r>
+    </w:p>
+    <w:p>
+      <w:pPr>
+        <w:rPr>
+          <w:rFonts w:ascii="Bookman Old Style" w:hAnsi="Bookman Old Style"/>
+          <w:color w:val="002060"/>
+          <w:sz w:val="24"/>
+          <w:lang w:val="en-IN"/>
+        </w:rPr>
+      </w:pPr>
+    </w:p>
+    <w:p>
+      <w:pPr>
+        <w:pBdr>
+          <w:bottom w:val="single" w:sz="6" w:space="1" w:color="auto"/>
+        </w:pBdr>
+        <w:rPr>
+          <w:rFonts w:ascii="Bookman Old Style" w:hAnsi="Bookman Old Style"/>
+          <w:color w:val="002060"/>
+          <w:sz w:val="24"/>
+          <w:lang w:val="en-IN"/>
+        </w:rPr>
+      </w:pPr>
+      <w:r>
+        <w:rPr>
+          <w:rFonts w:ascii="Bookman Old Style" w:hAnsi="Bookman Old Style"/>
+          <w:color w:val="002060"/>
+          <w:sz w:val="24"/>
+          <w:lang w:val="en-IN"/>
+        </w:rPr>
+        <w:t>Initialization Blocks :</w:t>
+      </w:r>
+    </w:p>
+    <w:p>
+      <w:pPr>
+        <w:rPr>
+          <w:rFonts w:ascii="Bookman Old Style" w:hAnsi="Bookman Old Style"/>
+          <w:color w:val="002060"/>
+          <w:sz w:val="24"/>
+          <w:lang w:val="en-IN"/>
+        </w:rPr>
+      </w:pPr>
+      <w:r>
+        <w:rPr>
+          <w:rFonts w:ascii="Bookman Old Style" w:hAnsi="Bookman Old Style"/>
+          <w:color w:val="002060"/>
+          <w:sz w:val="24"/>
+          <w:lang w:val="en-IN"/>
+        </w:rPr>
+        <w:t>1. Static Initialization Block</w:t>
+      </w:r>
+    </w:p>
+    <w:p>
+      <w:pPr>
+        <w:rPr>
+          <w:rFonts w:ascii="Bookman Old Style" w:hAnsi="Bookman Old Style"/>
+          <w:color w:val="002060"/>
+          <w:sz w:val="24"/>
+          <w:lang w:val="en-IN"/>
+        </w:rPr>
+      </w:pPr>
+      <w:r>
+        <w:rPr>
+          <w:rFonts w:ascii="Bookman Old Style" w:hAnsi="Bookman Old Style"/>
+          <w:color w:val="002060"/>
+          <w:sz w:val="24"/>
+          <w:lang w:val="en-IN"/>
+        </w:rPr>
+        <w:t>2. Instance Initialization Blocks</w:t>
+      </w:r>
+    </w:p>
+    <w:p>
+      <w:pPr>
+        <w:rPr>
+          <w:rFonts w:ascii="Bookman Old Style" w:hAnsi="Bookman Old Style"/>
+          <w:color w:val="002060"/>
+          <w:sz w:val="24"/>
+          <w:lang w:val="en-IN"/>
+        </w:rPr>
+      </w:pPr>
+    </w:p>
+    <w:p>
+      <w:pPr>
+        <w:rPr>
+          <w:rFonts w:ascii="Bookman Old Style" w:hAnsi="Bookman Old Style"/>
+          <w:color w:val="002060"/>
+          <w:sz w:val="24"/>
+          <w:lang w:val="en-IN"/>
+        </w:rPr>
+      </w:pPr>
+      <w:r>
+        <w:rPr>
+          <w:rFonts w:ascii="Bookman Old Style" w:hAnsi="Bookman Old Style"/>
+          <w:color w:val="002060"/>
+          <w:sz w:val="24"/>
+          <w:lang w:val="en-IN"/>
+        </w:rPr>
+        <w:t>Abstract Classes:</w:t>
+      </w:r>
+    </w:p>
+    <w:p>
+      <w:pPr>
+        <w:pBdr>
+          <w:top w:val="single" w:sz="6" w:space="1" w:color="auto"/>
+          <w:bottom w:val="single" w:sz="6" w:space="1" w:color="auto"/>
+        </w:pBdr>
+        <w:rPr>
+          <w:rFonts w:ascii="Bookman Old Style" w:hAnsi="Bookman Old Style"/>
+          <w:color w:val="002060"/>
+          <w:sz w:val="24"/>
+          <w:lang w:val="en-IN"/>
+        </w:rPr>
+      </w:pPr>
+      <w:r>
+        <w:rPr>
+          <w:rFonts w:ascii="Bookman Old Style" w:hAnsi="Bookman Old Style"/>
+          <w:color w:val="002060"/>
+          <w:sz w:val="24"/>
+          <w:lang w:val="en-IN"/>
+        </w:rPr>
+        <w:t>Class with implementation gap</w:t>
+      </w:r>
+    </w:p>
+    <w:p>
+      <w:pPr>
+        <w:pBdr>
+          <w:top w:val="single" w:sz="6" w:space="1" w:color="auto"/>
+          <w:bottom w:val="single" w:sz="6" w:space="1" w:color="auto"/>
+        </w:pBdr>
+        <w:rPr>
+          <w:rFonts w:ascii="Bookman Old Style" w:hAnsi="Bookman Old Style"/>
+          <w:color w:val="002060"/>
+          <w:sz w:val="24"/>
+          <w:lang w:val="en-IN"/>
+        </w:rPr>
+      </w:pPr>
+    </w:p>
+    <w:p>
+      <w:pPr>
+        <w:pBdr>
+          <w:top w:val="single" w:sz="6" w:space="1" w:color="auto"/>
+          <w:bottom w:val="single" w:sz="6" w:space="1" w:color="auto"/>
+        </w:pBdr>
+        <w:rPr>
+          <w:rFonts w:ascii="Bookman Old Style" w:hAnsi="Bookman Old Style"/>
+          <w:color w:val="002060"/>
+          <w:sz w:val="24"/>
+          <w:lang w:val="en-IN"/>
+        </w:rPr>
+      </w:pPr>
+      <w:r>
+        <w:rPr>
+          <w:rFonts w:ascii="Bookman Old Style" w:hAnsi="Bookman Old Style"/>
+          <w:color w:val="002060"/>
+          <w:sz w:val="24"/>
+          <w:lang w:val="en-IN"/>
+        </w:rPr>
+        <w:t>Interfaces</w:t>
+      </w:r>
+    </w:p>
+    <w:p>
+      <w:pPr>
+        <w:rPr>
+          <w:rFonts w:ascii="Bookman Old Style" w:hAnsi="Bookman Old Style"/>
+          <w:color w:val="002060"/>
+          <w:sz w:val="24"/>
+          <w:lang w:val="en-IN"/>
+        </w:rPr>
+      </w:pPr>
+    </w:p>
+    <w:p>
+      <w:pPr>
+        <w:rPr>
+          <w:rFonts w:ascii="Bookman Old Style" w:hAnsi="Bookman Old Style"/>
+          <w:color w:val="002060"/>
+          <w:sz w:val="24"/>
+          <w:lang w:val="en-IN"/>
+        </w:rPr>
+      </w:pPr>
+    </w:p>
+    <w:p>
+      <w:pPr>
+        <w:rPr>
+          <w:rFonts w:ascii="Bookman Old Style" w:hAnsi="Bookman Old Style"/>
+          <w:color w:val="002060"/>
+          <w:sz w:val="24"/>
+          <w:lang w:val="en-IN"/>
+        </w:rPr>
+      </w:pPr>
+    </w:p>
+    <w:p>
+      <w:pPr>
+        <w:rPr>
+          <w:rFonts w:ascii="Bookman Old Style" w:hAnsi="Bookman Old Style"/>
+          <w:color w:val="002060"/>
+          <w:sz w:val="24"/>
+          <w:lang w:val="en-IN"/>
+        </w:rPr>
+      </w:pPr>
+    </w:p>
+    <w:p>
+      <w:pPr>
+        <w:rPr>
+          <w:rFonts w:ascii="Bookman Old Style" w:hAnsi="Bookman Old Style"/>
+          <w:color w:val="002060"/>
+          <w:sz w:val="24"/>
+          <w:lang w:val="en-IN"/>
+        </w:rPr>
+      </w:pPr>
+    </w:p>
+    <w:p>
+      <w:pPr>
+        <w:rPr>
+          <w:rFonts w:ascii="Bookman Old Style" w:hAnsi="Bookman Old Style"/>
+          <w:color w:val="002060"/>
+          <w:sz w:val="24"/>
+          <w:lang w:val="en-IN"/>
+        </w:rPr>
+      </w:pPr>
+    </w:p>
+    <w:p>
+      <w:pPr>
+        <w:rPr>
+          <w:rFonts w:ascii="Bookman Old Style" w:hAnsi="Bookman Old Style"/>
+          <w:color w:val="002060"/>
+          <w:sz w:val="24"/>
+          <w:lang w:val="en-IN"/>
+        </w:rPr>
+      </w:pPr>
+    </w:p>
+    <w:p>
+      <w:pPr>
+        <w:pBdr>
+          <w:bottom w:val="single" w:sz="6" w:space="1" w:color="auto"/>
+        </w:pBdr>
+        <w:rPr>
+          <w:rFonts w:ascii="Bookman Old Style" w:hAnsi="Bookman Old Style"/>
+          <w:color w:val="002060"/>
+          <w:sz w:val="24"/>
+          <w:lang w:val="en-IN"/>
+        </w:rPr>
+      </w:pPr>
+      <w:r>
+        <w:rPr>
+          <w:rFonts w:ascii="Bookman Old Style" w:hAnsi="Bookman Old Style"/>
+          <w:color w:val="002060"/>
+          <w:sz w:val="24"/>
+          <w:lang w:val="en-IN"/>
+        </w:rPr>
+        <w:lastRenderedPageBreak/>
+        <w:t>Inheritence</w:t>
+      </w:r>
+    </w:p>
+    <w:p>
+      <w:pPr>
+        <w:rPr>
+          <w:rFonts w:ascii="Bookman Old Style" w:hAnsi="Bookman Old Style"/>
+          <w:color w:val="002060"/>
+          <w:sz w:val="24"/>
+          <w:lang w:val="en-IN"/>
+        </w:rPr>
+      </w:pPr>
+      <w:r>
+        <w:rPr>
+          <w:rFonts w:ascii="Bookman Old Style" w:hAnsi="Bookman Old Style"/>
+          <w:noProof/>
+          <w:color w:val="002060"/>
+          <w:sz w:val="24"/>
+        </w:rPr>
+        <w:drawing>
+          <wp:inline distT="0" distB="0" distL="0" distR="0">
+            <wp:extent cx="5931535" cy="2234565"/>
+            <wp:effectExtent l="19050" t="0" r="0" b="0"/>
+            <wp:docPr id="10" name="Picture 4"/>
+            <wp:cNvGraphicFramePr>
+              <a:graphicFrameLocks xmlns:a="http://schemas.openxmlformats.org/drawingml/2006/main" noChangeAspect="1"/>
+            </wp:cNvGraphicFramePr>
+            <a:graphic xmlns:a="http://schemas.openxmlformats.org/drawingml/2006/main">
+              <a:graphicData uri="http://schemas.openxmlformats.org/drawingml/2006/picture">
+                <pic:pic xmlns:pic="http://schemas.openxmlformats.org/drawingml/2006/picture">
+                  <pic:nvPicPr>
+                    <pic:cNvPr id="0" name="Picture 4"/>
+                    <pic:cNvPicPr>
+                      <a:picLocks noChangeAspect="1" noChangeArrowheads="1"/>
+                    </pic:cNvPicPr>
+                  </pic:nvPicPr>
+                  <pic:blipFill>
+                    <a:blip r:embed="rId14"/>
+                    <a:srcRect/>
+                    <a:stretch>
+                      <a:fillRect/>
+                    </a:stretch>
+                  </pic:blipFill>
+                  <pic:spPr bwMode="auto">
+                    <a:xfrm>
+                      <a:off x="0" y="0"/>
+                      <a:ext cx="5931535" cy="2234565"/>
+                    </a:xfrm>
+                    <a:prstGeom prst="rect">
+                      <a:avLst/>
+                    </a:prstGeom>
+                    <a:noFill/>
+                    <a:ln w="9525">
+                      <a:noFill/>
+                      <a:miter lim="800000"/>
+                      <a:headEnd/>
+                      <a:tailEnd/>
+                    </a:ln>
+                  </pic:spPr>
+                </pic:pic>
+              </a:graphicData>
+            </a:graphic>
+          </wp:inline>
+        </w:drawing>
+      </w:r>
+    </w:p>
+    <w:p>
+      <w:pPr>
+        <w:pBdr>
+          <w:bottom w:val="single" w:sz="6" w:space="1" w:color="auto"/>
+        </w:pBdr>
+        <w:rPr>
+          <w:rFonts w:ascii="Bookman Old Style" w:hAnsi="Bookman Old Style"/>
+          <w:color w:val="002060"/>
+          <w:sz w:val="24"/>
+          <w:lang w:val="en-IN"/>
+        </w:rPr>
+      </w:pPr>
+    </w:p>
+    <w:p>
+      <w:pPr>
+        <w:pBdr>
+          <w:bottom w:val="single" w:sz="6" w:space="1" w:color="auto"/>
+        </w:pBdr>
+        <w:rPr>
+          <w:rFonts w:ascii="Bookman Old Style" w:hAnsi="Bookman Old Style"/>
+          <w:color w:val="002060"/>
+          <w:sz w:val="24"/>
+          <w:lang w:val="en-IN"/>
+        </w:rPr>
+      </w:pPr>
+      <w:r>
+        <w:rPr>
+          <w:rFonts w:ascii="Bookman Old Style" w:hAnsi="Bookman Old Style"/>
+          <w:color w:val="002060"/>
+          <w:sz w:val="24"/>
+          <w:lang w:val="en-IN"/>
+        </w:rPr>
+        <w:t>looping and conditional Statements</w:t>
+      </w:r>
+    </w:p>
+    <w:p>
+      <w:pPr>
+        <w:pStyle w:val="ListParagraph"/>
+        <w:numPr>
+          <w:ilvl w:val="0"/>
+          <w:numId w:val="1"/>
+        </w:numPr>
+        <w:rPr>
+          <w:rFonts w:ascii="Bookman Old Style" w:hAnsi="Bookman Old Style"/>
+          <w:color w:val="002060"/>
+          <w:sz w:val="24"/>
+          <w:lang w:val="en-IN"/>
+        </w:rPr>
+      </w:pPr>
+      <w:r>
+        <w:rPr>
+          <w:rFonts w:ascii="Bookman Old Style" w:hAnsi="Bookman Old Style"/>
+          <w:color w:val="002060"/>
+          <w:sz w:val="24"/>
+          <w:lang w:val="en-IN"/>
+        </w:rPr>
+        <w:t xml:space="preserve">for </w:t>
+      </w:r>
+    </w:p>
+    <w:p>
+      <w:pPr>
+        <w:pStyle w:val="ListParagraph"/>
+        <w:numPr>
+          <w:ilvl w:val="0"/>
+          <w:numId w:val="1"/>
+        </w:numPr>
+        <w:rPr>
+          <w:rFonts w:ascii="Bookman Old Style" w:hAnsi="Bookman Old Style"/>
+          <w:color w:val="002060"/>
+          <w:sz w:val="24"/>
+          <w:lang w:val="en-IN"/>
+        </w:rPr>
+      </w:pPr>
+      <w:r>
+        <w:rPr>
+          <w:rFonts w:ascii="Bookman Old Style" w:hAnsi="Bookman Old Style"/>
+          <w:color w:val="002060"/>
+          <w:sz w:val="24"/>
+          <w:lang w:val="en-IN"/>
+        </w:rPr>
+        <w:t>while</w:t>
+      </w:r>
+    </w:p>
+    <w:p>
+      <w:pPr>
+        <w:pStyle w:val="ListParagraph"/>
+        <w:numPr>
+          <w:ilvl w:val="0"/>
+          <w:numId w:val="1"/>
+        </w:numPr>
+        <w:rPr>
+          <w:rFonts w:ascii="Bookman Old Style" w:hAnsi="Bookman Old Style"/>
+          <w:color w:val="002060"/>
+          <w:sz w:val="24"/>
+          <w:lang w:val="en-IN"/>
+        </w:rPr>
+      </w:pPr>
+      <w:r>
+        <w:rPr>
+          <w:rFonts w:ascii="Bookman Old Style" w:hAnsi="Bookman Old Style"/>
+          <w:color w:val="002060"/>
+          <w:sz w:val="24"/>
+          <w:lang w:val="en-IN"/>
+        </w:rPr>
+        <w:t>do while</w:t>
+      </w:r>
+    </w:p>
+    <w:p>
+      <w:pPr>
+        <w:pStyle w:val="ListParagraph"/>
+        <w:numPr>
+          <w:ilvl w:val="0"/>
+          <w:numId w:val="1"/>
+        </w:numPr>
+        <w:rPr>
+          <w:rFonts w:ascii="Bookman Old Style" w:hAnsi="Bookman Old Style"/>
+          <w:color w:val="002060"/>
+          <w:sz w:val="24"/>
+          <w:lang w:val="en-IN"/>
+        </w:rPr>
+      </w:pPr>
+      <w:r>
+        <w:rPr>
+          <w:rFonts w:ascii="Bookman Old Style" w:hAnsi="Bookman Old Style"/>
+          <w:color w:val="002060"/>
+          <w:sz w:val="24"/>
+          <w:lang w:val="en-IN"/>
+        </w:rPr>
+        <w:t>foreach</w:t>
+      </w:r>
+    </w:p>
+    <w:p>
+      <w:pPr>
+        <w:pStyle w:val="ListParagraph"/>
+        <w:numPr>
+          <w:ilvl w:val="0"/>
+          <w:numId w:val="1"/>
+        </w:numPr>
+        <w:rPr>
+          <w:rFonts w:ascii="Bookman Old Style" w:hAnsi="Bookman Old Style"/>
+          <w:color w:val="002060"/>
+          <w:sz w:val="24"/>
+          <w:lang w:val="en-IN"/>
+        </w:rPr>
+      </w:pPr>
+      <w:r>
+        <w:rPr>
+          <w:rFonts w:ascii="Bookman Old Style" w:hAnsi="Bookman Old Style"/>
+          <w:color w:val="002060"/>
+          <w:sz w:val="24"/>
+          <w:lang w:val="en-IN"/>
+        </w:rPr>
+        <w:t>if</w:t>
+      </w:r>
+    </w:p>
+    <w:p>
+      <w:pPr>
+        <w:pStyle w:val="ListParagraph"/>
+        <w:numPr>
+          <w:ilvl w:val="0"/>
+          <w:numId w:val="1"/>
+        </w:numPr>
+        <w:rPr>
+          <w:rFonts w:ascii="Bookman Old Style" w:hAnsi="Bookman Old Style"/>
+          <w:color w:val="002060"/>
+          <w:sz w:val="24"/>
+          <w:lang w:val="en-IN"/>
+        </w:rPr>
+      </w:pPr>
+      <w:r>
+        <w:rPr>
+          <w:rFonts w:ascii="Bookman Old Style" w:hAnsi="Bookman Old Style"/>
+          <w:color w:val="002060"/>
+          <w:sz w:val="24"/>
+          <w:lang w:val="en-IN"/>
+        </w:rPr>
+        <w:t>if,else</w:t>
+      </w:r>
+    </w:p>
+    <w:p>
+      <w:pPr>
+        <w:pStyle w:val="ListParagraph"/>
+        <w:numPr>
+          <w:ilvl w:val="0"/>
+          <w:numId w:val="1"/>
+        </w:numPr>
+        <w:rPr>
+          <w:rFonts w:ascii="Bookman Old Style" w:hAnsi="Bookman Old Style"/>
+          <w:color w:val="002060"/>
+          <w:sz w:val="24"/>
+          <w:lang w:val="en-IN"/>
+        </w:rPr>
+      </w:pPr>
+      <w:r>
+        <w:rPr>
+          <w:rFonts w:ascii="Bookman Old Style" w:hAnsi="Bookman Old Style"/>
+          <w:color w:val="002060"/>
+          <w:sz w:val="24"/>
+          <w:lang w:val="en-IN"/>
+        </w:rPr>
+        <w:t>if elseif else</w:t>
+      </w:r>
+    </w:p>
+    <w:p>
+      <w:pPr>
+        <w:pStyle w:val="ListParagraph"/>
+        <w:numPr>
+          <w:ilvl w:val="0"/>
+          <w:numId w:val="1"/>
+        </w:numPr>
+        <w:rPr>
+          <w:rFonts w:ascii="Bookman Old Style" w:hAnsi="Bookman Old Style"/>
+          <w:color w:val="002060"/>
+          <w:sz w:val="24"/>
+          <w:lang w:val="en-IN"/>
+        </w:rPr>
+      </w:pPr>
+      <w:r>
+        <w:rPr>
+          <w:rFonts w:ascii="Bookman Old Style" w:hAnsi="Bookman Old Style"/>
+          <w:color w:val="002060"/>
+          <w:sz w:val="24"/>
+          <w:lang w:val="en-IN"/>
+        </w:rPr>
+        <w:t>switch</w:t>
+      </w:r>
+    </w:p>
+    <w:p>
+      <w:pPr>
+        <w:pBdr>
+          <w:bottom w:val="single" w:sz="6" w:space="1" w:color="auto"/>
+        </w:pBdr>
+        <w:rPr>
+          <w:rFonts w:ascii="Bookman Old Style" w:hAnsi="Bookman Old Style"/>
+          <w:color w:val="002060"/>
+          <w:sz w:val="24"/>
+          <w:lang w:val="en-IN"/>
+        </w:rPr>
+      </w:pPr>
+      <w:r>
+        <w:rPr>
+          <w:rFonts w:ascii="Bookman Old Style" w:hAnsi="Bookman Old Style"/>
+          <w:color w:val="002060"/>
+          <w:sz w:val="24"/>
+          <w:lang w:val="en-IN"/>
+        </w:rPr>
+        <w:t>Inner Classes</w:t>
+      </w:r>
+    </w:p>
+    <w:p>
+      <w:pPr>
+        <w:rPr>
+          <w:rFonts w:ascii="Bookman Old Style" w:hAnsi="Bookman Old Style"/>
+          <w:color w:val="002060"/>
+          <w:sz w:val="24"/>
+          <w:lang w:val="en-IN"/>
+        </w:rPr>
+      </w:pPr>
+      <w:r>
+        <w:rPr>
+          <w:rFonts w:ascii="Bookman Old Style" w:hAnsi="Bookman Old Style"/>
+          <w:color w:val="002060"/>
+          <w:sz w:val="24"/>
+          <w:lang w:val="en-IN"/>
+        </w:rPr>
+        <w:t>Anonymous inner class</w:t>
+      </w:r>
+    </w:p>
+    <w:p>
+      <w:pPr>
+        <w:rPr>
+          <w:rFonts w:ascii="Bookman Old Style" w:hAnsi="Bookman Old Style"/>
+          <w:color w:val="002060"/>
+          <w:sz w:val="24"/>
+          <w:lang w:val="en-IN"/>
+        </w:rPr>
+      </w:pPr>
+      <w:r>
+        <w:rPr>
+          <w:rFonts w:ascii="Bookman Old Style" w:hAnsi="Bookman Old Style"/>
+          <w:noProof/>
+          <w:color w:val="002060"/>
+          <w:sz w:val="24"/>
+        </w:rPr>
+        <w:drawing>
+          <wp:inline distT="0" distB="0" distL="0" distR="0">
+            <wp:extent cx="5939790" cy="1772920"/>
+            <wp:effectExtent l="19050" t="0" r="3810" b="0"/>
+            <wp:docPr id="11" name="Picture 5"/>
+            <wp:cNvGraphicFramePr>
+              <a:graphicFrameLocks xmlns:a="http://schemas.openxmlformats.org/drawingml/2006/main" noChangeAspect="1"/>
+            </wp:cNvGraphicFramePr>
+            <a:graphic xmlns:a="http://schemas.openxmlformats.org/drawingml/2006/main">
+              <a:graphicData uri="http://schemas.openxmlformats.org/drawingml/2006/picture">
+                <pic:pic xmlns:pic="http://schemas.openxmlformats.org/drawingml/2006/picture">
+                  <pic:nvPicPr>
+                    <pic:cNvPr id="0" name="Picture 5"/>
+                    <pic:cNvPicPr>
+                      <a:picLocks noChangeAspect="1" noChangeArrowheads="1"/>
+                    </pic:cNvPicPr>
+                  </pic:nvPicPr>
+                  <pic:blipFill>
+                    <a:blip r:embed="rId15"/>
+                    <a:srcRect/>
+                    <a:stretch>
+                      <a:fillRect/>
+                    </a:stretch>
+                  </pic:blipFill>
+                  <pic:spPr bwMode="auto">
+                    <a:xfrm>
+                      <a:off x="0" y="0"/>
+                      <a:ext cx="5939790" cy="1772920"/>
+                    </a:xfrm>
+                    <a:prstGeom prst="rect">
+                      <a:avLst/>
+                    </a:prstGeom>
+                    <a:noFill/>
+                    <a:ln w="9525">
+                      <a:noFill/>
+                      <a:miter lim="800000"/>
+                      <a:headEnd/>
+                      <a:tailEnd/>
+                    </a:ln>
+                  </pic:spPr>
+                </pic:pic>
+              </a:graphicData>
+            </a:graphic>
+          </wp:inline>
+        </w:drawing>
+      </w:r>
+    </w:p>
+    <w:p>
+      <w:pPr>
+        <w:rPr>
+          <w:rFonts w:ascii="Bookman Old Style" w:hAnsi="Bookman Old Style"/>
+          <w:color w:val="002060"/>
+          <w:sz w:val="24"/>
+          <w:lang w:val="en-IN"/>
+        </w:rPr>
+      </w:pPr>
+    </w:p>
+    <w:p>
+      <w:pPr>
+        <w:pBdr>
+          <w:bottom w:val="single" w:sz="6" w:space="1" w:color="auto"/>
+        </w:pBdr>
+        <w:rPr>
+          <w:rFonts w:ascii="Bookman Old Style" w:hAnsi="Bookman Old Style"/>
+          <w:color w:val="002060"/>
+          <w:sz w:val="24"/>
+          <w:lang w:val="en-IN"/>
+        </w:rPr>
+      </w:pPr>
+      <w:r>
+        <w:rPr>
+          <w:rFonts w:ascii="Bookman Old Style" w:hAnsi="Bookman Old Style"/>
+          <w:color w:val="002060"/>
+          <w:sz w:val="24"/>
+          <w:lang w:val="en-IN"/>
+        </w:rPr>
+        <w:lastRenderedPageBreak/>
+        <w:t>Access specifiers and modifiers :</w:t>
+      </w:r>
+    </w:p>
+    <w:p>
+      <w:pPr>
+        <w:rPr>
+          <w:rFonts w:ascii="Bookman Old Style" w:hAnsi="Bookman Old Style"/>
+          <w:color w:val="002060"/>
+          <w:sz w:val="24"/>
+          <w:lang w:val="en-IN"/>
+        </w:rPr>
+      </w:pPr>
+      <w:r>
+        <w:rPr>
+          <w:rFonts w:ascii="Bookman Old Style" w:hAnsi="Bookman Old Style"/>
+          <w:noProof/>
+          <w:color w:val="002060"/>
+          <w:sz w:val="24"/>
+        </w:rPr>
+        <w:drawing>
+          <wp:inline distT="0" distB="0" distL="0" distR="0">
+            <wp:extent cx="5939790" cy="2663825"/>
+            <wp:effectExtent l="19050" t="0" r="3810" b="0"/>
+            <wp:docPr id="12" name="Picture 6"/>
+            <wp:cNvGraphicFramePr>
+              <a:graphicFrameLocks xmlns:a="http://schemas.openxmlformats.org/drawingml/2006/main" noChangeAspect="1"/>
+            </wp:cNvGraphicFramePr>
+            <a:graphic xmlns:a="http://schemas.openxmlformats.org/drawingml/2006/main">
+              <a:graphicData uri="http://schemas.openxmlformats.org/drawingml/2006/picture">
+                <pic:pic xmlns:pic="http://schemas.openxmlformats.org/drawingml/2006/picture">
+                  <pic:nvPicPr>
+                    <pic:cNvPr id="0" name="Picture 6"/>
+                    <pic:cNvPicPr>
+                      <a:picLocks noChangeAspect="1" noChangeArrowheads="1"/>
+                    </pic:cNvPicPr>
+                  </pic:nvPicPr>
+                  <pic:blipFill>
+                    <a:blip r:embed="rId16"/>
+                    <a:srcRect/>
+                    <a:stretch>
+                      <a:fillRect/>
+                    </a:stretch>
+                  </pic:blipFill>
+                  <pic:spPr bwMode="auto">
+                    <a:xfrm>
+                      <a:off x="0" y="0"/>
+                      <a:ext cx="5939790" cy="2663825"/>
+                    </a:xfrm>
+                    <a:prstGeom prst="rect">
+                      <a:avLst/>
+                    </a:prstGeom>
+                    <a:noFill/>
+                    <a:ln w="9525">
+                      <a:noFill/>
+                      <a:miter lim="800000"/>
+                      <a:headEnd/>
+                      <a:tailEnd/>
+                    </a:ln>
+                  </pic:spPr>
+                </pic:pic>
+              </a:graphicData>
+            </a:graphic>
+          </wp:inline>
+        </w:drawing>
+      </w:r>
+    </w:p>
+    <w:p>
+      <w:pPr>
+        <w:rPr>
+          <w:rFonts w:ascii="Bookman Old Style" w:hAnsi="Bookman Old Style"/>
+          <w:color w:val="002060"/>
+          <w:sz w:val="24"/>
+          <w:lang w:val="en-IN"/>
+        </w:rPr>
+      </w:pPr>
+    </w:p>
+    <w:p>
+      <w:pPr>
+        <w:rPr>
+          <w:rFonts w:ascii="Bookman Old Style" w:hAnsi="Bookman Old Style"/>
+          <w:color w:val="002060"/>
+          <w:sz w:val="24"/>
+          <w:lang w:val="en-IN"/>
+        </w:rPr>
+      </w:pPr>
+    </w:p>
     <w:sectPr>
       <w:pgSz w:w="12240" w:h="15840"/>
       <w:pgMar w:top="1440" w:right="1440" w:bottom="1440" w:left="1440" w:header="708" w:footer="708" w:gutter="0"/>
@@ -677,6 +1720,127 @@
     </w:sectPr>
   </w:body>
 </w:document>
+</file>
+
+<file path=word/numbering.xml><?xml version="1.0" encoding="utf-8"?>
+<w:numbering xmlns:ve="http://schemas.openxmlformats.org/markup-compatibility/2006" xmlns:o="urn:schemas-microsoft-com:office:office" xmlns:r="http://schemas.openxmlformats.org/officeDocument/2006/relationships" xmlns:m="http://schemas.openxmlformats.org/officeDocument/2006/math" xmlns:v="urn:schemas-microsoft-com:vml" xmlns:wp="http://schemas.openxmlformats.org/drawingml/2006/wordprocessingDrawing" xmlns:w10="urn:schemas-microsoft-com:office:word" xmlns:w="http://schemas.openxmlformats.org/wordprocessingml/2006/main" xmlns:wne="http://schemas.microsoft.com/office/word/2006/wordml">
+  <w:abstractNum w:abstractNumId="0">
+    <w:nsid w:val="18744861"/>
+    <w:multiLevelType w:val="hybridMultilevel"/>
+    <w:tmpl w:val="DA6ABA8A"/>
+    <w:lvl w:ilvl="0" w:tplc="04090001">
+      <w:start w:val="1"/>
+      <w:numFmt w:val="bullet"/>
+      <w:lvlText w:val=""/>
+      <w:lvlJc w:val="left"/>
+      <w:pPr>
+        <w:ind w:left="720" w:hanging="360"/>
+      </w:pPr>
+      <w:rPr>
+        <w:rFonts w:ascii="Symbol" w:hAnsi="Symbol" w:hint="default"/>
+      </w:rPr>
+    </w:lvl>
+    <w:lvl w:ilvl="1" w:tplc="04090003" w:tentative="1">
+      <w:start w:val="1"/>
+      <w:numFmt w:val="bullet"/>
+      <w:lvlText w:val="o"/>
+      <w:lvlJc w:val="left"/>
+      <w:pPr>
+        <w:ind w:left="1440" w:hanging="360"/>
+      </w:pPr>
+      <w:rPr>
+        <w:rFonts w:ascii="Courier New" w:hAnsi="Courier New" w:cs="Courier New" w:hint="default"/>
+      </w:rPr>
+    </w:lvl>
+    <w:lvl w:ilvl="2" w:tplc="04090005" w:tentative="1">
+      <w:start w:val="1"/>
+      <w:numFmt w:val="bullet"/>
+      <w:lvlText w:val=""/>
+      <w:lvlJc w:val="left"/>
+      <w:pPr>
+        <w:ind w:left="2160" w:hanging="360"/>
+      </w:pPr>
+      <w:rPr>
+        <w:rFonts w:ascii="Wingdings" w:hAnsi="Wingdings" w:hint="default"/>
+      </w:rPr>
+    </w:lvl>
+    <w:lvl w:ilvl="3" w:tplc="04090001" w:tentative="1">
+      <w:start w:val="1"/>
+      <w:numFmt w:val="bullet"/>
+      <w:lvlText w:val=""/>
+      <w:lvlJc w:val="left"/>
+      <w:pPr>
+        <w:ind w:left="2880" w:hanging="360"/>
+      </w:pPr>
+      <w:rPr>
+        <w:rFonts w:ascii="Symbol" w:hAnsi="Symbol" w:hint="default"/>
+      </w:rPr>
+    </w:lvl>
+    <w:lvl w:ilvl="4" w:tplc="04090003" w:tentative="1">
+      <w:start w:val="1"/>
+      <w:numFmt w:val="bullet"/>
+      <w:lvlText w:val="o"/>
+      <w:lvlJc w:val="left"/>
+      <w:pPr>
+        <w:ind w:left="3600" w:hanging="360"/>
+      </w:pPr>
+      <w:rPr>
+        <w:rFonts w:ascii="Courier New" w:hAnsi="Courier New" w:cs="Courier New" w:hint="default"/>
+      </w:rPr>
+    </w:lvl>
+    <w:lvl w:ilvl="5" w:tplc="04090005" w:tentative="1">
+      <w:start w:val="1"/>
+      <w:numFmt w:val="bullet"/>
+      <w:lvlText w:val=""/>
+      <w:lvlJc w:val="left"/>
+      <w:pPr>
+        <w:ind w:left="4320" w:hanging="360"/>
+      </w:pPr>
+      <w:rPr>
+        <w:rFonts w:ascii="Wingdings" w:hAnsi="Wingdings" w:hint="default"/>
+      </w:rPr>
+    </w:lvl>
+    <w:lvl w:ilvl="6" w:tplc="04090001" w:tentative="1">
+      <w:start w:val="1"/>
+      <w:numFmt w:val="bullet"/>
+      <w:lvlText w:val=""/>
+      <w:lvlJc w:val="left"/>
+      <w:pPr>
+        <w:ind w:left="5040" w:hanging="360"/>
+      </w:pPr>
+      <w:rPr>
+        <w:rFonts w:ascii="Symbol" w:hAnsi="Symbol" w:hint="default"/>
+      </w:rPr>
+    </w:lvl>
+    <w:lvl w:ilvl="7" w:tplc="04090003" w:tentative="1">
+      <w:start w:val="1"/>
+      <w:numFmt w:val="bullet"/>
+      <w:lvlText w:val="o"/>
+      <w:lvlJc w:val="left"/>
+      <w:pPr>
+        <w:ind w:left="5760" w:hanging="360"/>
+      </w:pPr>
+      <w:rPr>
+        <w:rFonts w:ascii="Courier New" w:hAnsi="Courier New" w:cs="Courier New" w:hint="default"/>
+      </w:rPr>
+    </w:lvl>
+    <w:lvl w:ilvl="8" w:tplc="04090005" w:tentative="1">
+      <w:start w:val="1"/>
+      <w:numFmt w:val="bullet"/>
+      <w:lvlText w:val=""/>
+      <w:lvlJc w:val="left"/>
+      <w:pPr>
+        <w:ind w:left="6480" w:hanging="360"/>
+      </w:pPr>
+      <w:rPr>
+        <w:rFonts w:ascii="Wingdings" w:hAnsi="Wingdings" w:hint="default"/>
+      </w:rPr>
+    </w:lvl>
+  </w:abstractNum>
+  <w:num w:numId="1">
+    <w:abstractNumId w:val="0"/>
+  </w:num>
+</w:numbering>
 </file>
 
 <file path=word/styles.xml><?xml version="1.0" encoding="utf-8"?>
@@ -897,6 +2061,17 @@
       <w:sz w:val="16"/>
       <w:szCs w:val="16"/>
     </w:rPr>
+  </w:style>
+  <w:style w:type="paragraph" w:styleId="ListParagraph">
+    <w:name w:val="List Paragraph"/>
+    <w:basedOn w:val="Normal"/>
+    <w:uiPriority w:val="34"/>
+    <w:qFormat/>
+    <w:rsid w:val="00D868BF"/>
+    <w:pPr>
+      <w:ind w:left="720"/>
+      <w:contextualSpacing/>
+    </w:pPr>
   </w:style>
 </w:styles>
 </file>

</xml_diff>